<commit_message>
Update journal / websummary
</commit_message>
<xml_diff>
--- a/documentation/4_Websummary.docx
+++ b/documentation/4_Websummary.docx
@@ -307,30 +307,264 @@
     </w:p>
     <w:p>
       <w:pPr>
-        <w:numPr>
-          <w:ilvl w:val="0"/>
-          <w:numId w:val="4"/>
-        </w:numPr>
+        <w:pStyle w:val="Paragraphedeliste"/>
+        <w:ind w:left="1440"/>
+        <w:rPr>
+          <w:rFonts w:ascii="Arial" w:hAnsi="Arial" w:cs="Arial"/>
+          <w:lang w:val="fr-CH" w:eastAsia="fr-CH"/>
+        </w:rPr>
+      </w:pPr>
+    </w:p>
+    <w:p>
+      <w:pPr>
+        <w:pStyle w:val="Paragraphedeliste"/>
+        <w:ind w:left="708"/>
+        <w:rPr>
+          <w:rFonts w:ascii="Arial" w:hAnsi="Arial" w:cs="Arial"/>
+          <w:bCs/>
+          <w:i/>
+          <w:color w:val="1F497D"/>
+          <w:lang w:val="fr-CH"/>
+        </w:rPr>
+      </w:pPr>
+    </w:p>
+    <w:p>
+      <w:pPr>
+        <w:pStyle w:val="Paragraphedeliste"/>
+        <w:ind w:left="708"/>
+        <w:rPr>
+          <w:rFonts w:ascii="Arial" w:hAnsi="Arial" w:cs="Arial"/>
+          <w:bCs/>
+          <w:i/>
+          <w:color w:val="1F497D"/>
+          <w:lang w:val="fr-CH"/>
+        </w:rPr>
+      </w:pPr>
+    </w:p>
+    <w:p>
+      <w:pPr>
+        <w:pStyle w:val="Paragraphedeliste"/>
+        <w:ind w:left="708"/>
+        <w:rPr>
+          <w:rFonts w:ascii="Arial" w:hAnsi="Arial" w:cs="Arial"/>
+          <w:bCs/>
+          <w:i/>
+          <w:color w:val="1F497D"/>
+          <w:lang w:val="fr-CH"/>
+        </w:rPr>
+      </w:pPr>
+    </w:p>
+    <w:p>
+      <w:pPr>
+        <w:pStyle w:val="Paragraphedeliste"/>
+        <w:ind w:left="708"/>
+        <w:rPr>
+          <w:rFonts w:ascii="Arial" w:hAnsi="Arial" w:cs="Arial"/>
+          <w:bCs/>
+          <w:i/>
+          <w:color w:val="1F497D"/>
+          <w:lang w:val="fr-CH"/>
+        </w:rPr>
+      </w:pPr>
+    </w:p>
+    <w:p>
+      <w:pPr>
+        <w:pStyle w:val="Paragraphedeliste"/>
+        <w:ind w:left="708"/>
+        <w:rPr>
+          <w:rFonts w:ascii="Arial" w:hAnsi="Arial" w:cs="Arial"/>
+          <w:bCs/>
+          <w:i/>
+          <w:color w:val="1F497D"/>
+          <w:lang w:val="fr-CH"/>
+        </w:rPr>
+      </w:pPr>
+    </w:p>
+    <w:p>
+      <w:pPr>
+        <w:pStyle w:val="Paragraphedeliste"/>
+        <w:ind w:left="708"/>
+        <w:rPr>
+          <w:rFonts w:ascii="Arial" w:hAnsi="Arial" w:cs="Arial"/>
+          <w:bCs/>
+          <w:i/>
+          <w:color w:val="1F497D"/>
+          <w:lang w:val="fr-CH"/>
+        </w:rPr>
+      </w:pPr>
+    </w:p>
+    <w:p>
+      <w:pPr>
+        <w:pStyle w:val="Paragraphedeliste"/>
+        <w:ind w:left="708"/>
+        <w:rPr>
+          <w:rFonts w:ascii="Arial" w:hAnsi="Arial" w:cs="Arial"/>
+          <w:bCs/>
+          <w:i/>
+          <w:color w:val="1F497D"/>
+          <w:lang w:val="fr-CH"/>
+        </w:rPr>
+      </w:pPr>
+    </w:p>
+    <w:p>
+      <w:pPr>
+        <w:pStyle w:val="Paragraphedeliste"/>
+        <w:ind w:left="708"/>
+        <w:rPr>
+          <w:rFonts w:ascii="Arial" w:hAnsi="Arial" w:cs="Arial"/>
+          <w:bCs/>
+          <w:i/>
+          <w:color w:val="1F497D"/>
+          <w:lang w:val="fr-CH"/>
+        </w:rPr>
+      </w:pPr>
+    </w:p>
+    <w:p>
+      <w:pPr>
+        <w:pStyle w:val="Paragraphedeliste"/>
+        <w:ind w:left="708"/>
+        <w:rPr>
+          <w:rFonts w:ascii="Arial" w:hAnsi="Arial" w:cs="Arial"/>
+          <w:bCs/>
+          <w:i/>
+          <w:color w:val="1F497D"/>
+          <w:lang w:val="fr-CH"/>
+        </w:rPr>
+      </w:pPr>
+    </w:p>
+    <w:p>
+      <w:pPr>
+        <w:pStyle w:val="Paragraphedeliste"/>
+        <w:ind w:left="708"/>
+        <w:rPr>
+          <w:rFonts w:ascii="Arial" w:hAnsi="Arial" w:cs="Arial"/>
+          <w:bCs/>
+          <w:i/>
+          <w:color w:val="1F497D"/>
+          <w:lang w:val="fr-CH"/>
+        </w:rPr>
+      </w:pPr>
+    </w:p>
+    <w:p>
+      <w:pPr>
+        <w:pStyle w:val="Paragraphedeliste"/>
+        <w:ind w:left="708"/>
+        <w:rPr>
+          <w:rFonts w:ascii="Arial" w:hAnsi="Arial" w:cs="Arial"/>
+          <w:bCs/>
+          <w:i/>
+          <w:color w:val="1F497D"/>
+          <w:lang w:val="fr-CH"/>
+        </w:rPr>
+      </w:pPr>
+    </w:p>
+    <w:p>
+      <w:pPr>
+        <w:pStyle w:val="Paragraphedeliste"/>
+        <w:ind w:left="708"/>
+        <w:rPr>
+          <w:rFonts w:ascii="Arial" w:hAnsi="Arial" w:cs="Arial"/>
+          <w:bCs/>
+          <w:i/>
+          <w:color w:val="1F497D"/>
+          <w:lang w:val="fr-CH"/>
+        </w:rPr>
+      </w:pPr>
+    </w:p>
+    <w:p>
+      <w:pPr>
+        <w:pStyle w:val="Titre"/>
+        <w:rPr>
+          <w:lang w:val="fr-CH"/>
+        </w:rPr>
+      </w:pPr>
+      <w:proofErr w:type="spellStart"/>
+      <w:r>
+        <w:rPr>
+          <w:lang w:val="fr-CH"/>
+        </w:rPr>
+        <w:t>SpeleoThink</w:t>
+      </w:r>
+      <w:proofErr w:type="spellEnd"/>
+    </w:p>
+    <w:p>
+      <w:pPr>
+        <w:pStyle w:val="Titre1"/>
+      </w:pPr>
+      <w:r>
+        <w:t>Situation de départ, objectif, devoir</w:t>
+      </w:r>
+    </w:p>
+    <w:p>
+      <w:pPr>
+        <w:pStyle w:val="titre20"/>
+      </w:pPr>
+      <w:r>
+        <w:tab/>
+      </w:r>
+      <w:r>
+        <w:t>Environnement, situation</w:t>
+      </w:r>
+    </w:p>
+    <w:p>
+      <w:pPr>
+        <w:ind w:left="1440"/>
+      </w:pPr>
+      <w:r>
+        <w:t>La solution doit être développée pour le processus de reconnaissance initiale d’une grotte, c’est-à-dire l’étape où l’on vérifie l’état d’une galerie avant l’entrée des spéléologues, afin d’identifier les dangers et assurer leur sécurité.</w:t>
+      </w:r>
+    </w:p>
+    <w:p>
+      <w:pPr>
+        <w:pStyle w:val="titre20"/>
+      </w:pPr>
+      <w:r>
+        <w:tab/>
+      </w:r>
+      <w:r>
+        <w:t>Situation de départ</w:t>
+      </w:r>
+    </w:p>
+    <w:p>
+      <w:pPr>
         <w:autoSpaceDE w:val="0"/>
         <w:autoSpaceDN w:val="0"/>
         <w:adjustRightInd w:val="0"/>
+        <w:ind w:left="1440"/>
         <w:rPr>
           <w:rFonts w:cs="Arial"/>
-          <w:b/>
-          <w:bCs/>
           <w:szCs w:val="22"/>
           <w:lang w:val="fr-CH" w:eastAsia="fr-CH"/>
         </w:rPr>
       </w:pPr>
+      <w:proofErr w:type="gramStart"/>
       <w:r>
         <w:rPr>
           <w:rFonts w:cs="Arial"/>
-          <w:b/>
-          <w:bCs/>
           <w:szCs w:val="22"/>
           <w:lang w:val="fr-CH" w:eastAsia="fr-CH"/>
         </w:rPr>
-        <w:t>Titre du TPI</w:t>
+        <w:t>solution</w:t>
+      </w:r>
+      <w:proofErr w:type="gramEnd"/>
+      <w:r>
+        <w:rPr>
+          <w:rFonts w:cs="Arial"/>
+          <w:szCs w:val="22"/>
+          <w:lang w:val="fr-CH" w:eastAsia="fr-CH"/>
+        </w:rPr>
+        <w:t xml:space="preserve"> actuelle</w:t>
+      </w:r>
+    </w:p>
+    <w:p>
+      <w:pPr>
+        <w:pStyle w:val="titre20"/>
+      </w:pPr>
+      <w:r>
+        <w:tab/>
+      </w:r>
+      <w:r>
+        <w:t>Objectif</w:t>
       </w:r>
     </w:p>
     <w:p>
@@ -338,22 +572,64 @@
         <w:autoSpaceDE w:val="0"/>
         <w:autoSpaceDN w:val="0"/>
         <w:adjustRightInd w:val="0"/>
+        <w:ind w:left="1440"/>
         <w:rPr>
           <w:rFonts w:cs="Arial"/>
           <w:szCs w:val="22"/>
           <w:lang w:val="fr-CH" w:eastAsia="fr-CH"/>
         </w:rPr>
       </w:pPr>
-    </w:p>
-    <w:p>
-      <w:pPr>
-        <w:numPr>
-          <w:ilvl w:val="0"/>
-          <w:numId w:val="4"/>
-        </w:numPr>
+      <w:proofErr w:type="gramStart"/>
+      <w:r>
+        <w:rPr>
+          <w:rFonts w:cs="Arial"/>
+          <w:szCs w:val="22"/>
+          <w:lang w:val="fr-CH" w:eastAsia="fr-CH"/>
+        </w:rPr>
+        <w:t>qu’est</w:t>
+      </w:r>
+      <w:proofErr w:type="gramEnd"/>
+      <w:r>
+        <w:rPr>
+          <w:rFonts w:cs="Arial"/>
+          <w:szCs w:val="22"/>
+          <w:lang w:val="fr-CH" w:eastAsia="fr-CH"/>
+        </w:rPr>
+        <w:t xml:space="preserve">-ce qui doit être atteint, </w:t>
+      </w:r>
+      <w:proofErr w:type="gramStart"/>
+      <w:r>
+        <w:rPr>
+          <w:rFonts w:cs="Arial"/>
+          <w:szCs w:val="22"/>
+          <w:lang w:val="fr-CH" w:eastAsia="fr-CH"/>
+        </w:rPr>
+        <w:t>qu’apporte la</w:t>
+      </w:r>
+      <w:proofErr w:type="gramEnd"/>
+      <w:r>
+        <w:rPr>
+          <w:rFonts w:cs="Arial"/>
+          <w:szCs w:val="22"/>
+          <w:lang w:val="fr-CH" w:eastAsia="fr-CH"/>
+        </w:rPr>
+        <w:t xml:space="preserve"> (nouvelle) solution ?</w:t>
+      </w:r>
+    </w:p>
+    <w:p>
+      <w:pPr>
+        <w:rPr>
+          <w:lang w:val="fr-CH"/>
+        </w:rPr>
+      </w:pPr>
+    </w:p>
+    <w:p/>
+    <w:p>
+      <w:pPr>
         <w:autoSpaceDE w:val="0"/>
         <w:autoSpaceDN w:val="0"/>
         <w:adjustRightInd w:val="0"/>
+        <w:ind w:left="1080"/>
         <w:rPr>
           <w:rFonts w:cs="Arial"/>
           <w:b/>
@@ -362,502 +638,158 @@
           <w:lang w:val="fr-CH" w:eastAsia="fr-CH"/>
         </w:rPr>
       </w:pPr>
-      <w:r>
-        <w:rPr>
-          <w:rFonts w:cs="Arial"/>
-          <w:b/>
-          <w:bCs/>
-          <w:szCs w:val="22"/>
+    </w:p>
+    <w:p>
+      <w:pPr>
+        <w:pStyle w:val="Titre1"/>
+        <w:rPr>
           <w:lang w:val="fr-CH" w:eastAsia="fr-CH"/>
         </w:rPr>
-        <w:t>Situation de départ, objectif, devoir</w:t>
-      </w:r>
-    </w:p>
-    <w:p>
-      <w:pPr>
-        <w:numPr>
-          <w:ilvl w:val="1"/>
-          <w:numId w:val="4"/>
-        </w:numPr>
+      </w:pPr>
+      <w:r>
+        <w:rPr>
+          <w:lang w:val="fr-CH" w:eastAsia="fr-CH"/>
+        </w:rPr>
+        <w:lastRenderedPageBreak/>
+        <w:t>Représentation graphique parlante</w:t>
+      </w:r>
+    </w:p>
+    <w:p/>
+    <w:p/>
+    <w:p>
+      <w:pPr>
+        <w:pStyle w:val="Titre1"/>
+        <w:rPr>
+          <w:lang w:val="fr-CH" w:eastAsia="fr-CH"/>
+        </w:rPr>
+      </w:pPr>
+      <w:r>
+        <w:rPr>
+          <w:lang w:val="fr-CH" w:eastAsia="fr-CH"/>
+        </w:rPr>
+        <w:t>Solution, résultat</w:t>
+      </w:r>
+    </w:p>
+    <w:p>
+      <w:pPr>
+        <w:pStyle w:val="titre20"/>
+      </w:pPr>
+      <w:r>
+        <w:tab/>
+      </w:r>
+      <w:r>
+        <w:t>Voie suivie</w:t>
+      </w:r>
+    </w:p>
+    <w:p>
+      <w:pPr>
         <w:autoSpaceDE w:val="0"/>
         <w:autoSpaceDN w:val="0"/>
         <w:adjustRightInd w:val="0"/>
+        <w:ind w:left="1440"/>
         <w:rPr>
           <w:rFonts w:cs="Arial"/>
-          <w:b/>
-          <w:bCs/>
           <w:szCs w:val="22"/>
           <w:lang w:val="fr-CH" w:eastAsia="fr-CH"/>
         </w:rPr>
       </w:pPr>
+      <w:proofErr w:type="gramStart"/>
       <w:r>
         <w:rPr>
           <w:rFonts w:cs="Arial"/>
-          <w:b/>
-          <w:bCs/>
           <w:szCs w:val="22"/>
           <w:lang w:val="fr-CH" w:eastAsia="fr-CH"/>
         </w:rPr>
-        <w:t>Environnement, situation</w:t>
-      </w:r>
-    </w:p>
-    <w:p>
-      <w:pPr>
-        <w:numPr>
-          <w:ilvl w:val="1"/>
-          <w:numId w:val="2"/>
-        </w:numPr>
+        <w:t>explications</w:t>
+      </w:r>
+      <w:proofErr w:type="gramEnd"/>
+      <w:r>
+        <w:rPr>
+          <w:rFonts w:cs="Arial"/>
+          <w:szCs w:val="22"/>
+          <w:lang w:val="fr-CH" w:eastAsia="fr-CH"/>
+        </w:rPr>
+        <w:t>, idées de solution, choix, solution élaborée</w:t>
+      </w:r>
+    </w:p>
+    <w:p>
+      <w:pPr>
+        <w:pStyle w:val="titre20"/>
+      </w:pPr>
+      <w:r>
+        <w:tab/>
+      </w:r>
+      <w:r>
+        <w:t>Résultat / produit</w:t>
+      </w:r>
+    </w:p>
+    <w:p>
+      <w:pPr>
+        <w:pStyle w:val="Paragraphedeliste"/>
+        <w:spacing w:after="0"/>
+        <w:ind w:left="1440"/>
+        <w:rPr>
+          <w:rFonts w:ascii="Arial" w:hAnsi="Arial" w:cs="Arial"/>
+          <w:lang w:val="fr-CH" w:eastAsia="fr-CH"/>
+        </w:rPr>
+      </w:pPr>
+      <w:proofErr w:type="gramStart"/>
+      <w:r>
+        <w:rPr>
+          <w:rFonts w:ascii="Arial" w:hAnsi="Arial" w:cs="Arial"/>
+          <w:lang w:val="fr-CH" w:eastAsia="fr-CH"/>
+        </w:rPr>
+        <w:t>qu’est</w:t>
+      </w:r>
+      <w:proofErr w:type="gramEnd"/>
+      <w:r>
+        <w:rPr>
+          <w:rFonts w:ascii="Arial" w:hAnsi="Arial" w:cs="Arial"/>
+          <w:lang w:val="fr-CH" w:eastAsia="fr-CH"/>
+        </w:rPr>
+        <w:t>-ce qui a été atteint, qu’est-ce qui ne l’est pas (encore), quelle est la suite envisagée</w:t>
+      </w:r>
+    </w:p>
+    <w:p>
+      <w:pPr>
+        <w:pStyle w:val="titre20"/>
+      </w:pPr>
+      <w:r>
+        <w:tab/>
+      </w:r>
+      <w:r>
+        <w:t>Conclusion personnelle</w:t>
+      </w:r>
+    </w:p>
+    <w:p>
+      <w:pPr>
         <w:autoSpaceDE w:val="0"/>
         <w:autoSpaceDN w:val="0"/>
         <w:adjustRightInd w:val="0"/>
+        <w:ind w:left="1440"/>
         <w:rPr>
           <w:rFonts w:cs="Arial"/>
           <w:szCs w:val="22"/>
           <w:lang w:val="fr-CH" w:eastAsia="fr-CH"/>
         </w:rPr>
       </w:pPr>
-      <w:proofErr w:type="gramStart"/>
       <w:r>
         <w:rPr>
           <w:rFonts w:cs="Arial"/>
           <w:szCs w:val="22"/>
           <w:lang w:val="fr-CH" w:eastAsia="fr-CH"/>
         </w:rPr>
-        <w:t>pour</w:t>
-      </w:r>
-      <w:proofErr w:type="gramEnd"/>
-      <w:r>
-        <w:rPr>
-          <w:rFonts w:cs="Arial"/>
-          <w:szCs w:val="22"/>
+        <w:t>Ce que j’ai appris et ce que je continuerais à faire par la suite pour améliorer le résultat obtenu ou étendre les fonctionnalités.</w:t>
+      </w:r>
+    </w:p>
+    <w:p>
+      <w:pPr>
+        <w:rPr>
           <w:lang w:val="fr-CH" w:eastAsia="fr-CH"/>
         </w:rPr>
-        <w:t xml:space="preserve"> quel processus doit-on développer une (nouvelle) solution ?</w:t>
-      </w:r>
-    </w:p>
-    <w:p>
-      <w:pPr>
-        <w:numPr>
-          <w:ilvl w:val="1"/>
-          <w:numId w:val="4"/>
-        </w:numPr>
-        <w:autoSpaceDE w:val="0"/>
-        <w:autoSpaceDN w:val="0"/>
-        <w:adjustRightInd w:val="0"/>
-        <w:rPr>
-          <w:rFonts w:cs="Arial"/>
-          <w:b/>
-          <w:bCs/>
-          <w:szCs w:val="22"/>
-          <w:lang w:val="fr-CH" w:eastAsia="fr-CH"/>
-        </w:rPr>
-      </w:pPr>
-      <w:r>
-        <w:rPr>
-          <w:rFonts w:cs="Arial"/>
-          <w:b/>
-          <w:bCs/>
-          <w:szCs w:val="22"/>
-          <w:lang w:val="fr-CH" w:eastAsia="fr-CH"/>
-        </w:rPr>
-        <w:t>Situation de départ</w:t>
-      </w:r>
-    </w:p>
-    <w:p>
-      <w:pPr>
-        <w:numPr>
-          <w:ilvl w:val="1"/>
-          <w:numId w:val="2"/>
-        </w:numPr>
-        <w:autoSpaceDE w:val="0"/>
-        <w:autoSpaceDN w:val="0"/>
-        <w:adjustRightInd w:val="0"/>
-        <w:rPr>
-          <w:rFonts w:cs="Arial"/>
-          <w:szCs w:val="22"/>
-          <w:lang w:val="fr-CH" w:eastAsia="fr-CH"/>
-        </w:rPr>
-      </w:pPr>
-      <w:proofErr w:type="gramStart"/>
-      <w:r>
-        <w:rPr>
-          <w:rFonts w:cs="Arial"/>
-          <w:szCs w:val="22"/>
-          <w:lang w:val="fr-CH" w:eastAsia="fr-CH"/>
-        </w:rPr>
-        <w:t>solution</w:t>
-      </w:r>
-      <w:proofErr w:type="gramEnd"/>
-      <w:r>
-        <w:rPr>
-          <w:rFonts w:cs="Arial"/>
-          <w:szCs w:val="22"/>
-          <w:lang w:val="fr-CH" w:eastAsia="fr-CH"/>
-        </w:rPr>
-        <w:t xml:space="preserve"> actuelle</w:t>
-      </w:r>
-    </w:p>
-    <w:p>
-      <w:pPr>
-        <w:numPr>
-          <w:ilvl w:val="1"/>
-          <w:numId w:val="4"/>
-        </w:numPr>
-        <w:autoSpaceDE w:val="0"/>
-        <w:autoSpaceDN w:val="0"/>
-        <w:adjustRightInd w:val="0"/>
-        <w:rPr>
-          <w:rFonts w:cs="Arial"/>
-          <w:b/>
-          <w:bCs/>
-          <w:szCs w:val="22"/>
-          <w:lang w:val="fr-CH" w:eastAsia="fr-CH"/>
-        </w:rPr>
-      </w:pPr>
-      <w:r>
-        <w:rPr>
-          <w:rFonts w:cs="Arial"/>
-          <w:b/>
-          <w:bCs/>
-          <w:szCs w:val="22"/>
-          <w:lang w:val="fr-CH" w:eastAsia="fr-CH"/>
-        </w:rPr>
-        <w:t>Objectif</w:t>
-      </w:r>
-    </w:p>
-    <w:p>
-      <w:pPr>
-        <w:numPr>
-          <w:ilvl w:val="1"/>
-          <w:numId w:val="2"/>
-        </w:numPr>
-        <w:autoSpaceDE w:val="0"/>
-        <w:autoSpaceDN w:val="0"/>
-        <w:adjustRightInd w:val="0"/>
-        <w:rPr>
-          <w:rFonts w:cs="Arial"/>
-          <w:szCs w:val="22"/>
-          <w:lang w:val="fr-CH" w:eastAsia="fr-CH"/>
-        </w:rPr>
-      </w:pPr>
-      <w:proofErr w:type="gramStart"/>
-      <w:r>
-        <w:rPr>
-          <w:rFonts w:cs="Arial"/>
-          <w:szCs w:val="22"/>
-          <w:lang w:val="fr-CH" w:eastAsia="fr-CH"/>
-        </w:rPr>
-        <w:t>qu’est</w:t>
-      </w:r>
-      <w:proofErr w:type="gramEnd"/>
-      <w:r>
-        <w:rPr>
-          <w:rFonts w:cs="Arial"/>
-          <w:szCs w:val="22"/>
-          <w:lang w:val="fr-CH" w:eastAsia="fr-CH"/>
-        </w:rPr>
-        <w:t xml:space="preserve">-ce qui doit être atteint, </w:t>
-      </w:r>
-      <w:proofErr w:type="gramStart"/>
-      <w:r>
-        <w:rPr>
-          <w:rFonts w:cs="Arial"/>
-          <w:szCs w:val="22"/>
-          <w:lang w:val="fr-CH" w:eastAsia="fr-CH"/>
-        </w:rPr>
-        <w:t>qu’apporte la</w:t>
-      </w:r>
-      <w:proofErr w:type="gramEnd"/>
-      <w:r>
-        <w:rPr>
-          <w:rFonts w:cs="Arial"/>
-          <w:szCs w:val="22"/>
-          <w:lang w:val="fr-CH" w:eastAsia="fr-CH"/>
-        </w:rPr>
-        <w:t xml:space="preserve"> (nouvelle) solution ?</w:t>
-      </w:r>
-    </w:p>
-    <w:p>
-      <w:pPr>
-        <w:autoSpaceDE w:val="0"/>
-        <w:autoSpaceDN w:val="0"/>
-        <w:adjustRightInd w:val="0"/>
-        <w:ind w:left="720"/>
-        <w:rPr>
-          <w:rFonts w:cs="Arial"/>
-          <w:b/>
-          <w:bCs/>
-          <w:szCs w:val="22"/>
-          <w:lang w:val="fr-CH" w:eastAsia="fr-CH"/>
-        </w:rPr>
-      </w:pPr>
-    </w:p>
-    <w:p>
-      <w:pPr>
-        <w:numPr>
-          <w:ilvl w:val="0"/>
-          <w:numId w:val="4"/>
-        </w:numPr>
-        <w:autoSpaceDE w:val="0"/>
-        <w:autoSpaceDN w:val="0"/>
-        <w:adjustRightInd w:val="0"/>
-        <w:rPr>
-          <w:rFonts w:cs="Arial"/>
-          <w:b/>
-          <w:bCs/>
-          <w:szCs w:val="22"/>
-          <w:lang w:val="fr-CH" w:eastAsia="fr-CH"/>
-        </w:rPr>
-      </w:pPr>
-      <w:r>
-        <w:rPr>
-          <w:rFonts w:cs="Arial"/>
-          <w:b/>
-          <w:bCs/>
-          <w:szCs w:val="22"/>
-          <w:lang w:val="fr-CH" w:eastAsia="fr-CH"/>
-        </w:rPr>
-        <w:t>Représentation graphique parlante</w:t>
-      </w:r>
-    </w:p>
-    <w:p>
-      <w:pPr>
-        <w:autoSpaceDE w:val="0"/>
-        <w:autoSpaceDN w:val="0"/>
-        <w:adjustRightInd w:val="0"/>
-        <w:ind w:left="720"/>
-        <w:rPr>
-          <w:rFonts w:cs="Arial"/>
-          <w:b/>
-          <w:bCs/>
-          <w:szCs w:val="22"/>
-          <w:lang w:val="fr-CH" w:eastAsia="fr-CH"/>
-        </w:rPr>
-      </w:pPr>
-    </w:p>
-    <w:p>
-      <w:pPr>
-        <w:numPr>
-          <w:ilvl w:val="0"/>
-          <w:numId w:val="4"/>
-        </w:numPr>
-        <w:autoSpaceDE w:val="0"/>
-        <w:autoSpaceDN w:val="0"/>
-        <w:adjustRightInd w:val="0"/>
-        <w:rPr>
-          <w:rFonts w:cs="Arial"/>
-          <w:b/>
-          <w:bCs/>
-          <w:szCs w:val="22"/>
-          <w:lang w:val="fr-CH" w:eastAsia="fr-CH"/>
-        </w:rPr>
-      </w:pPr>
-      <w:r>
-        <w:rPr>
-          <w:rFonts w:cs="Arial"/>
-          <w:b/>
-          <w:bCs/>
-          <w:szCs w:val="22"/>
-          <w:lang w:val="fr-CH" w:eastAsia="fr-CH"/>
-        </w:rPr>
-        <w:t>Solution, résultat</w:t>
-      </w:r>
-    </w:p>
-    <w:p>
-      <w:pPr>
-        <w:numPr>
-          <w:ilvl w:val="1"/>
-          <w:numId w:val="4"/>
-        </w:numPr>
-        <w:autoSpaceDE w:val="0"/>
-        <w:autoSpaceDN w:val="0"/>
-        <w:adjustRightInd w:val="0"/>
-        <w:rPr>
-          <w:rFonts w:cs="Arial"/>
-          <w:b/>
-          <w:bCs/>
-          <w:szCs w:val="22"/>
-          <w:lang w:val="fr-CH" w:eastAsia="fr-CH"/>
-        </w:rPr>
-      </w:pPr>
-      <w:r>
-        <w:rPr>
-          <w:rFonts w:cs="Arial"/>
-          <w:b/>
-          <w:bCs/>
-          <w:szCs w:val="22"/>
-          <w:lang w:val="fr-CH" w:eastAsia="fr-CH"/>
-        </w:rPr>
-        <w:t>Voie suivie</w:t>
-      </w:r>
-    </w:p>
-    <w:p>
-      <w:pPr>
-        <w:numPr>
-          <w:ilvl w:val="1"/>
-          <w:numId w:val="2"/>
-        </w:numPr>
-        <w:autoSpaceDE w:val="0"/>
-        <w:autoSpaceDN w:val="0"/>
-        <w:adjustRightInd w:val="0"/>
-        <w:rPr>
-          <w:rFonts w:cs="Arial"/>
-          <w:szCs w:val="22"/>
-          <w:lang w:val="fr-CH" w:eastAsia="fr-CH"/>
-        </w:rPr>
-      </w:pPr>
-      <w:proofErr w:type="gramStart"/>
-      <w:r>
-        <w:rPr>
-          <w:rFonts w:cs="Arial"/>
-          <w:szCs w:val="22"/>
-          <w:lang w:val="fr-CH" w:eastAsia="fr-CH"/>
-        </w:rPr>
-        <w:t>explications</w:t>
-      </w:r>
-      <w:proofErr w:type="gramEnd"/>
-      <w:r>
-        <w:rPr>
-          <w:rFonts w:cs="Arial"/>
-          <w:szCs w:val="22"/>
-          <w:lang w:val="fr-CH" w:eastAsia="fr-CH"/>
-        </w:rPr>
-        <w:t>, idées de solution, choix, solution élaborée</w:t>
-      </w:r>
-    </w:p>
-    <w:p>
-      <w:pPr>
-        <w:numPr>
-          <w:ilvl w:val="1"/>
-          <w:numId w:val="4"/>
-        </w:numPr>
-        <w:autoSpaceDE w:val="0"/>
-        <w:autoSpaceDN w:val="0"/>
-        <w:adjustRightInd w:val="0"/>
-        <w:rPr>
-          <w:rFonts w:cs="Arial"/>
-          <w:b/>
-          <w:bCs/>
-          <w:szCs w:val="22"/>
-          <w:lang w:val="fr-CH" w:eastAsia="fr-CH"/>
-        </w:rPr>
-      </w:pPr>
-      <w:r>
-        <w:rPr>
-          <w:rFonts w:cs="Arial"/>
-          <w:b/>
-          <w:bCs/>
-          <w:szCs w:val="22"/>
-          <w:lang w:val="fr-CH" w:eastAsia="fr-CH"/>
-        </w:rPr>
-        <w:t>Résultat / produit</w:t>
-      </w:r>
-    </w:p>
-    <w:p>
-      <w:pPr>
-        <w:pStyle w:val="Paragraphedeliste"/>
-        <w:numPr>
-          <w:ilvl w:val="1"/>
-          <w:numId w:val="2"/>
-        </w:numPr>
-        <w:spacing w:after="0"/>
-        <w:rPr>
-          <w:rFonts w:ascii="Arial" w:hAnsi="Arial" w:cs="Arial"/>
-          <w:lang w:val="fr-CH" w:eastAsia="fr-CH"/>
-        </w:rPr>
-      </w:pPr>
-      <w:proofErr w:type="gramStart"/>
-      <w:r>
-        <w:rPr>
-          <w:rFonts w:ascii="Arial" w:hAnsi="Arial" w:cs="Arial"/>
-          <w:lang w:val="fr-CH" w:eastAsia="fr-CH"/>
-        </w:rPr>
-        <w:t>qu’est</w:t>
-      </w:r>
-      <w:proofErr w:type="gramEnd"/>
-      <w:r>
-        <w:rPr>
-          <w:rFonts w:ascii="Arial" w:hAnsi="Arial" w:cs="Arial"/>
-          <w:lang w:val="fr-CH" w:eastAsia="fr-CH"/>
-        </w:rPr>
-        <w:t>-ce qui a été atteint, qu’est-ce qui ne l’est pas (encore), quelle est la suite envisagée</w:t>
-      </w:r>
-    </w:p>
-    <w:p>
-      <w:pPr>
-        <w:numPr>
-          <w:ilvl w:val="1"/>
-          <w:numId w:val="4"/>
-        </w:numPr>
-        <w:autoSpaceDE w:val="0"/>
-        <w:autoSpaceDN w:val="0"/>
-        <w:adjustRightInd w:val="0"/>
-        <w:rPr>
-          <w:rFonts w:cs="Arial"/>
-          <w:b/>
-          <w:bCs/>
-          <w:szCs w:val="22"/>
-          <w:lang w:val="fr-CH" w:eastAsia="fr-CH"/>
-        </w:rPr>
-      </w:pPr>
-      <w:r>
-        <w:rPr>
-          <w:rFonts w:cs="Arial"/>
-          <w:b/>
-          <w:bCs/>
-          <w:szCs w:val="22"/>
-          <w:lang w:val="fr-CH" w:eastAsia="fr-CH"/>
-        </w:rPr>
-        <w:t>Conclusion personnelle</w:t>
-      </w:r>
-    </w:p>
-    <w:p>
-      <w:pPr>
-        <w:numPr>
-          <w:ilvl w:val="1"/>
-          <w:numId w:val="2"/>
-        </w:numPr>
-        <w:autoSpaceDE w:val="0"/>
-        <w:autoSpaceDN w:val="0"/>
-        <w:adjustRightInd w:val="0"/>
-        <w:rPr>
-          <w:rFonts w:cs="Arial"/>
-          <w:szCs w:val="22"/>
-          <w:lang w:val="fr-CH" w:eastAsia="fr-CH"/>
-        </w:rPr>
-      </w:pPr>
-      <w:r>
-        <w:rPr>
-          <w:rFonts w:cs="Arial"/>
-          <w:szCs w:val="22"/>
-          <w:lang w:val="fr-CH" w:eastAsia="fr-CH"/>
-        </w:rPr>
-        <w:t>Ce que j’ai appris et ce que je continuerais à faire par la suite pour améliorer le résultat obtenu ou étendre les fonctionnalités.</w:t>
-      </w:r>
-    </w:p>
-    <w:p>
-      <w:pPr>
-        <w:pStyle w:val="Paragraphedeliste"/>
-        <w:ind w:left="1440"/>
-        <w:rPr>
-          <w:rFonts w:ascii="Arial" w:hAnsi="Arial" w:cs="Arial"/>
-          <w:lang w:val="fr-CH" w:eastAsia="fr-CH"/>
-        </w:rPr>
-      </w:pPr>
-    </w:p>
-    <w:p>
-      <w:pPr>
-        <w:pStyle w:val="Paragraphedeliste"/>
-        <w:ind w:left="708"/>
-        <w:rPr>
-          <w:rFonts w:ascii="Arial" w:hAnsi="Arial" w:cs="Arial"/>
-          <w:bCs/>
-          <w:i/>
-          <w:color w:val="1F497D"/>
-          <w:lang w:val="fr-CH"/>
-        </w:rPr>
-      </w:pPr>
-    </w:p>
+      </w:pPr>
+    </w:p>
+    <w:p/>
     <w:sectPr>
       <w:headerReference w:type="default" r:id="rId10"/>
       <w:pgSz w:w="11906" w:h="16838"/>
@@ -998,6 +930,7 @@
               <w:lang w:val="fr-CH" w:eastAsia="de-DE"/>
             </w:rPr>
           </w:pPr>
+          <w:proofErr w:type="spellStart"/>
           <w:r>
             <w:rPr>
               <w:bCs/>
@@ -1006,7 +939,40 @@
               <w:szCs w:val="24"/>
               <w:lang w:val="fr-CH" w:eastAsia="de-DE"/>
             </w:rPr>
-            <w:t>Fejzaj Leon, Magliani Lorenzo, Jules Cr</w:t>
+            <w:t>Fejzaj</w:t>
+          </w:r>
+          <w:proofErr w:type="spellEnd"/>
+          <w:r>
+            <w:rPr>
+              <w:bCs/>
+              <w:i/>
+              <w:sz w:val="24"/>
+              <w:szCs w:val="24"/>
+              <w:lang w:val="fr-CH" w:eastAsia="de-DE"/>
+            </w:rPr>
+            <w:t xml:space="preserve"> Leon, </w:t>
+          </w:r>
+          <w:proofErr w:type="spellStart"/>
+          <w:r>
+            <w:rPr>
+              <w:bCs/>
+              <w:i/>
+              <w:sz w:val="24"/>
+              <w:szCs w:val="24"/>
+              <w:lang w:val="fr-CH" w:eastAsia="de-DE"/>
+            </w:rPr>
+            <w:t>Magliani</w:t>
+          </w:r>
+          <w:proofErr w:type="spellEnd"/>
+          <w:r>
+            <w:rPr>
+              <w:bCs/>
+              <w:i/>
+              <w:sz w:val="24"/>
+              <w:szCs w:val="24"/>
+              <w:lang w:val="fr-CH" w:eastAsia="de-DE"/>
+            </w:rPr>
+            <w:t xml:space="preserve"> Lorenzo, Jules Cr</w:t>
           </w:r>
           <w:r>
             <w:rPr>
@@ -1248,9 +1214,95 @@
     </w:lvl>
   </w:abstractNum>
   <w:abstractNum w:abstractNumId="1" w15:restartNumberingAfterBreak="0">
+    <w:nsid w:val="171E0EB0"/>
+    <w:multiLevelType w:val="hybridMultilevel"/>
+    <w:tmpl w:val="54D022D6"/>
+    <w:lvl w:ilvl="0" w:tplc="D0A84AB2">
+      <w:start w:val="1"/>
+      <w:numFmt w:val="decimal"/>
+      <w:lvlText w:val="%1."/>
+      <w:lvlJc w:val="left"/>
+      <w:pPr>
+        <w:ind w:left="720" w:hanging="360"/>
+      </w:pPr>
+    </w:lvl>
+    <w:lvl w:ilvl="1" w:tplc="100C0019" w:tentative="1">
+      <w:start w:val="1"/>
+      <w:numFmt w:val="lowerLetter"/>
+      <w:lvlText w:val="%2."/>
+      <w:lvlJc w:val="left"/>
+      <w:pPr>
+        <w:ind w:left="1440" w:hanging="360"/>
+      </w:pPr>
+    </w:lvl>
+    <w:lvl w:ilvl="2" w:tplc="100C001B" w:tentative="1">
+      <w:start w:val="1"/>
+      <w:numFmt w:val="lowerRoman"/>
+      <w:lvlText w:val="%3."/>
+      <w:lvlJc w:val="right"/>
+      <w:pPr>
+        <w:ind w:left="2160" w:hanging="180"/>
+      </w:pPr>
+    </w:lvl>
+    <w:lvl w:ilvl="3" w:tplc="100C000F" w:tentative="1">
+      <w:start w:val="1"/>
+      <w:numFmt w:val="decimal"/>
+      <w:lvlText w:val="%4."/>
+      <w:lvlJc w:val="left"/>
+      <w:pPr>
+        <w:ind w:left="2880" w:hanging="360"/>
+      </w:pPr>
+    </w:lvl>
+    <w:lvl w:ilvl="4" w:tplc="100C0019" w:tentative="1">
+      <w:start w:val="1"/>
+      <w:numFmt w:val="lowerLetter"/>
+      <w:lvlText w:val="%5."/>
+      <w:lvlJc w:val="left"/>
+      <w:pPr>
+        <w:ind w:left="3600" w:hanging="360"/>
+      </w:pPr>
+    </w:lvl>
+    <w:lvl w:ilvl="5" w:tplc="100C001B" w:tentative="1">
+      <w:start w:val="1"/>
+      <w:numFmt w:val="lowerRoman"/>
+      <w:lvlText w:val="%6."/>
+      <w:lvlJc w:val="right"/>
+      <w:pPr>
+        <w:ind w:left="4320" w:hanging="180"/>
+      </w:pPr>
+    </w:lvl>
+    <w:lvl w:ilvl="6" w:tplc="100C000F" w:tentative="1">
+      <w:start w:val="1"/>
+      <w:numFmt w:val="decimal"/>
+      <w:lvlText w:val="%7."/>
+      <w:lvlJc w:val="left"/>
+      <w:pPr>
+        <w:ind w:left="5040" w:hanging="360"/>
+      </w:pPr>
+    </w:lvl>
+    <w:lvl w:ilvl="7" w:tplc="100C0019" w:tentative="1">
+      <w:start w:val="1"/>
+      <w:numFmt w:val="lowerLetter"/>
+      <w:lvlText w:val="%8."/>
+      <w:lvlJc w:val="left"/>
+      <w:pPr>
+        <w:ind w:left="5760" w:hanging="360"/>
+      </w:pPr>
+    </w:lvl>
+    <w:lvl w:ilvl="8" w:tplc="100C001B" w:tentative="1">
+      <w:start w:val="1"/>
+      <w:numFmt w:val="lowerRoman"/>
+      <w:lvlText w:val="%9."/>
+      <w:lvlJc w:val="right"/>
+      <w:pPr>
+        <w:ind w:left="6480" w:hanging="180"/>
+      </w:pPr>
+    </w:lvl>
+  </w:abstractNum>
+  <w:abstractNum w:abstractNumId="2" w15:restartNumberingAfterBreak="0">
     <w:nsid w:val="17205430"/>
     <w:multiLevelType w:val="multilevel"/>
-    <w:tmpl w:val="0EF413B2"/>
+    <w:tmpl w:val="6688EAFE"/>
     <w:lvl w:ilvl="0">
       <w:start w:val="1"/>
       <w:numFmt w:val="decimal"/>
@@ -1377,7 +1429,7 @@
       </w:rPr>
     </w:lvl>
   </w:abstractNum>
-  <w:abstractNum w:abstractNumId="2" w15:restartNumberingAfterBreak="0">
+  <w:abstractNum w:abstractNumId="3" w15:restartNumberingAfterBreak="0">
     <w:nsid w:val="5C7E2398"/>
     <w:multiLevelType w:val="hybridMultilevel"/>
     <w:tmpl w:val="E99EEE48"/>
@@ -1489,7 +1541,7 @@
       </w:rPr>
     </w:lvl>
   </w:abstractNum>
-  <w:abstractNum w:abstractNumId="3" w15:restartNumberingAfterBreak="0">
+  <w:abstractNum w:abstractNumId="4" w15:restartNumberingAfterBreak="0">
     <w:nsid w:val="773802A5"/>
     <w:multiLevelType w:val="hybridMultilevel"/>
     <w:tmpl w:val="60B6AE12"/>
@@ -1576,15 +1628,48 @@
     </w:lvl>
   </w:abstractNum>
   <w:num w:numId="1" w16cid:durableId="1684818926">
-    <w:abstractNumId w:val="2"/>
+    <w:abstractNumId w:val="3"/>
   </w:num>
   <w:num w:numId="2" w16cid:durableId="1785922130">
     <w:abstractNumId w:val="0"/>
   </w:num>
   <w:num w:numId="3" w16cid:durableId="502744961">
-    <w:abstractNumId w:val="3"/>
+    <w:abstractNumId w:val="4"/>
   </w:num>
   <w:num w:numId="4" w16cid:durableId="1643653932">
+    <w:abstractNumId w:val="2"/>
+  </w:num>
+  <w:num w:numId="5" w16cid:durableId="103578490">
+    <w:abstractNumId w:val="2"/>
+    <w:lvlOverride w:ilvl="0">
+      <w:startOverride w:val="1"/>
+    </w:lvlOverride>
+    <w:lvlOverride w:ilvl="1">
+      <w:startOverride w:val="1"/>
+    </w:lvlOverride>
+    <w:lvlOverride w:ilvl="2">
+      <w:startOverride w:val="1"/>
+    </w:lvlOverride>
+    <w:lvlOverride w:ilvl="3">
+      <w:startOverride w:val="1"/>
+    </w:lvlOverride>
+    <w:lvlOverride w:ilvl="4">
+      <w:startOverride w:val="1"/>
+    </w:lvlOverride>
+    <w:lvlOverride w:ilvl="5">
+      <w:startOverride w:val="1"/>
+    </w:lvlOverride>
+    <w:lvlOverride w:ilvl="6">
+      <w:startOverride w:val="1"/>
+    </w:lvlOverride>
+    <w:lvlOverride w:ilvl="7">
+      <w:startOverride w:val="1"/>
+    </w:lvlOverride>
+    <w:lvlOverride w:ilvl="8">
+      <w:startOverride w:val="1"/>
+    </w:lvlOverride>
+  </w:num>
+  <w:num w:numId="6" w16cid:durableId="606237240">
     <w:abstractNumId w:val="1"/>
   </w:num>
 </w:numbering>
@@ -1981,10 +2066,51 @@
       <w:lang w:val="fr-FR" w:eastAsia="en-US"/>
     </w:rPr>
   </w:style>
+  <w:style w:type="paragraph" w:styleId="Titre1">
+    <w:name w:val="heading 1"/>
+    <w:basedOn w:val="Titre"/>
+    <w:next w:val="Normal"/>
+    <w:link w:val="Titre1Car"/>
+    <w:qFormat/>
+    <w:rsid w:val="00A65096"/>
+    <w:pPr>
+      <w:keepNext/>
+      <w:keepLines/>
+      <w:spacing w:before="240"/>
+      <w:jc w:val="left"/>
+      <w:outlineLvl w:val="0"/>
+    </w:pPr>
+    <w:rPr>
+      <w:color w:val="000000" w:themeColor="text1"/>
+      <w:sz w:val="32"/>
+      <w:szCs w:val="32"/>
+    </w:rPr>
+  </w:style>
+  <w:style w:type="paragraph" w:styleId="Titre2">
+    <w:name w:val="heading 2"/>
+    <w:basedOn w:val="Normal"/>
+    <w:next w:val="Normal"/>
+    <w:link w:val="Titre2Car"/>
+    <w:semiHidden/>
+    <w:unhideWhenUsed/>
+    <w:qFormat/>
+    <w:rsid w:val="007F6582"/>
+    <w:pPr>
+      <w:keepNext/>
+      <w:keepLines/>
+      <w:spacing w:before="40"/>
+      <w:outlineLvl w:val="1"/>
+    </w:pPr>
+    <w:rPr>
+      <w:rFonts w:asciiTheme="majorHAnsi" w:eastAsiaTheme="majorEastAsia" w:hAnsiTheme="majorHAnsi" w:cstheme="majorBidi"/>
+      <w:color w:val="365F91" w:themeColor="accent1" w:themeShade="BF"/>
+      <w:sz w:val="26"/>
+      <w:szCs w:val="26"/>
+    </w:rPr>
+  </w:style>
   <w:style w:type="character" w:default="1" w:styleId="Policepardfaut">
     <w:name w:val="Default Paragraph Font"/>
     <w:uiPriority w:val="1"/>
-    <w:semiHidden/>
     <w:unhideWhenUsed/>
   </w:style>
   <w:style w:type="table" w:default="1" w:styleId="TableauNormal">
@@ -2054,6 +2180,90 @@
       <w:rFonts w:ascii="Calibri" w:hAnsi="Calibri"/>
       <w:szCs w:val="22"/>
       <w:lang w:val="en-US" w:bidi="en-US"/>
+    </w:rPr>
+  </w:style>
+  <w:style w:type="character" w:customStyle="1" w:styleId="Titre1Car">
+    <w:name w:val="Titre 1 Car"/>
+    <w:basedOn w:val="Policepardfaut"/>
+    <w:link w:val="Titre1"/>
+    <w:rsid w:val="006D798D"/>
+    <w:rPr>
+      <w:rFonts w:asciiTheme="majorHAnsi" w:eastAsiaTheme="majorEastAsia" w:hAnsiTheme="majorHAnsi" w:cstheme="majorBidi"/>
+      <w:color w:val="000000" w:themeColor="text1"/>
+      <w:spacing w:val="-10"/>
+      <w:kern w:val="28"/>
+      <w:sz w:val="32"/>
+      <w:szCs w:val="32"/>
+      <w:lang w:val="fr-FR" w:eastAsia="en-US"/>
+    </w:rPr>
+  </w:style>
+  <w:style w:type="paragraph" w:styleId="Titre">
+    <w:name w:val="Title"/>
+    <w:basedOn w:val="Normal"/>
+    <w:next w:val="Normal"/>
+    <w:link w:val="TitreCar"/>
+    <w:qFormat/>
+    <w:rsid w:val="00A33E7A"/>
+    <w:pPr>
+      <w:contextualSpacing/>
+      <w:jc w:val="center"/>
+    </w:pPr>
+    <w:rPr>
+      <w:rFonts w:asciiTheme="majorHAnsi" w:eastAsiaTheme="majorEastAsia" w:hAnsiTheme="majorHAnsi" w:cstheme="majorBidi"/>
+      <w:spacing w:val="-10"/>
+      <w:kern w:val="28"/>
+      <w:sz w:val="56"/>
+      <w:szCs w:val="56"/>
+    </w:rPr>
+  </w:style>
+  <w:style w:type="character" w:customStyle="1" w:styleId="TitreCar">
+    <w:name w:val="Titre Car"/>
+    <w:basedOn w:val="Policepardfaut"/>
+    <w:link w:val="Titre"/>
+    <w:rsid w:val="00A33E7A"/>
+    <w:rPr>
+      <w:rFonts w:asciiTheme="majorHAnsi" w:eastAsiaTheme="majorEastAsia" w:hAnsiTheme="majorHAnsi" w:cstheme="majorBidi"/>
+      <w:spacing w:val="-10"/>
+      <w:kern w:val="28"/>
+      <w:sz w:val="56"/>
+      <w:szCs w:val="56"/>
+      <w:lang w:val="fr-FR" w:eastAsia="en-US"/>
+    </w:rPr>
+  </w:style>
+  <w:style w:type="paragraph" w:customStyle="1" w:styleId="titre20">
+    <w:name w:val="titre2"/>
+    <w:basedOn w:val="Titre1"/>
+    <w:qFormat/>
+    <w:rsid w:val="00A65096"/>
+    <w:pPr>
+      <w:tabs>
+        <w:tab w:val="left" w:pos="567"/>
+        <w:tab w:val="left" w:pos="5670"/>
+      </w:tabs>
+      <w:autoSpaceDE w:val="0"/>
+      <w:autoSpaceDN w:val="0"/>
+      <w:adjustRightInd w:val="0"/>
+    </w:pPr>
+    <w:rPr>
+      <w:rFonts w:cs="Arial"/>
+      <w:bCs/>
+      <w:sz w:val="28"/>
+      <w:szCs w:val="22"/>
+      <w:lang w:val="fr-CH" w:eastAsia="fr-CH"/>
+    </w:rPr>
+  </w:style>
+  <w:style w:type="character" w:customStyle="1" w:styleId="Titre2Car">
+    <w:name w:val="Titre 2 Car"/>
+    <w:basedOn w:val="Policepardfaut"/>
+    <w:link w:val="Titre2"/>
+    <w:semiHidden/>
+    <w:rsid w:val="007F6582"/>
+    <w:rPr>
+      <w:rFonts w:asciiTheme="majorHAnsi" w:eastAsiaTheme="majorEastAsia" w:hAnsiTheme="majorHAnsi" w:cstheme="majorBidi"/>
+      <w:color w:val="365F91" w:themeColor="accent1" w:themeShade="BF"/>
+      <w:sz w:val="26"/>
+      <w:szCs w:val="26"/>
+      <w:lang w:val="fr-FR" w:eastAsia="en-US"/>
     </w:rPr>
   </w:style>
 </w:styles>
@@ -2354,17 +2564,6 @@
 </file>
 
 <file path=customXml/item2.xml><?xml version="1.0" encoding="utf-8"?>
-<p:properties xmlns:p="http://schemas.microsoft.com/office/2006/metadata/properties" xmlns:xsi="http://www.w3.org/2001/XMLSchema-instance" xmlns:pc="http://schemas.microsoft.com/office/infopath/2007/PartnerControls">
-  <documentManagement>
-    <lcf76f155ced4ddcb4097134ff3c332f xmlns="8afaa137-8a18-4908-97f4-35fc924e5a91">
-      <Terms xmlns="http://schemas.microsoft.com/office/infopath/2007/PartnerControls"/>
-    </lcf76f155ced4ddcb4097134ff3c332f>
-    <TaxCatchAll xmlns="3b60234b-33e6-42ae-ae88-ba7d4a3eedfd" xsi:nil="true"/>
-  </documentManagement>
-</p:properties>
-</file>
-
-<file path=customXml/item3.xml><?xml version="1.0" encoding="utf-8"?>
 <ct:contentTypeSchema xmlns:ct="http://schemas.microsoft.com/office/2006/metadata/contentType" xmlns:ma="http://schemas.microsoft.com/office/2006/metadata/properties/metaAttributes" ct:_="" ma:_="" ma:contentTypeName="Document" ma:contentTypeID="0x0101006BD0882D7B13D249A8B88997E24B9140" ma:contentTypeVersion="14" ma:contentTypeDescription="Crée un document." ma:contentTypeScope="" ma:versionID="3865b25f2bf2a035dbe7787239b3f11c">
   <xsd:schema xmlns:xsd="http://www.w3.org/2001/XMLSchema" xmlns:xs="http://www.w3.org/2001/XMLSchema" xmlns:p="http://schemas.microsoft.com/office/2006/metadata/properties" xmlns:ns2="8afaa137-8a18-4908-97f4-35fc924e5a91" xmlns:ns3="3b60234b-33e6-42ae-ae88-ba7d4a3eedfd" targetNamespace="http://schemas.microsoft.com/office/2006/metadata/properties" ma:root="true" ma:fieldsID="718f9f7ddd2530d56a17ab9424d0abda" ns2:_="" ns3:_="">
     <xsd:import namespace="8afaa137-8a18-4908-97f4-35fc924e5a91"/>
@@ -2577,6 +2776,17 @@
 </ct:contentTypeSchema>
 </file>
 
+<file path=customXml/item3.xml><?xml version="1.0" encoding="utf-8"?>
+<p:properties xmlns:p="http://schemas.microsoft.com/office/2006/metadata/properties" xmlns:xsi="http://www.w3.org/2001/XMLSchema-instance" xmlns:pc="http://schemas.microsoft.com/office/infopath/2007/PartnerControls">
+  <documentManagement>
+    <lcf76f155ced4ddcb4097134ff3c332f xmlns="8afaa137-8a18-4908-97f4-35fc924e5a91">
+      <Terms xmlns="http://schemas.microsoft.com/office/infopath/2007/PartnerControls"/>
+    </lcf76f155ced4ddcb4097134ff3c332f>
+    <TaxCatchAll xmlns="3b60234b-33e6-42ae-ae88-ba7d4a3eedfd" xsi:nil="true"/>
+  </documentManagement>
+</p:properties>
+</file>
+
 <file path=customXml/itemProps1.xml><?xml version="1.0" encoding="utf-8"?>
 <ds:datastoreItem xmlns:ds="http://schemas.openxmlformats.org/officeDocument/2006/customXml" ds:itemID="{B14513CB-D85D-42BE-AEF4-302DB45AB819}">
   <ds:schemaRefs>
@@ -2586,19 +2796,6 @@
 </file>
 
 <file path=customXml/itemProps2.xml><?xml version="1.0" encoding="utf-8"?>
-<ds:datastoreItem xmlns:ds="http://schemas.openxmlformats.org/officeDocument/2006/customXml" ds:itemID="{F93415F2-B9DC-4DB4-B207-B695D2855657}">
-  <ds:schemaRefs>
-    <ds:schemaRef ds:uri="http://schemas.microsoft.com/office/2006/metadata/properties"/>
-    <ds:schemaRef ds:uri="http://schemas.microsoft.com/office/infopath/2007/PartnerControls"/>
-    <ds:schemaRef ds:uri="b54f96d8-6138-4ba9-8b5a-da1062324abb"/>
-    <ds:schemaRef ds:uri="0ecde9c3-6951-4ee0-98d0-295e535ef6cd"/>
-    <ds:schemaRef ds:uri="8afaa137-8a18-4908-97f4-35fc924e5a91"/>
-    <ds:schemaRef ds:uri="3b60234b-33e6-42ae-ae88-ba7d4a3eedfd"/>
-  </ds:schemaRefs>
-</ds:datastoreItem>
-</file>
-
-<file path=customXml/itemProps3.xml><?xml version="1.0" encoding="utf-8"?>
 <ds:datastoreItem xmlns:ds="http://schemas.openxmlformats.org/officeDocument/2006/customXml" ds:itemID="{9C197E0A-38A5-4E59-BC4E-C6187E0D4938}">
   <ds:schemaRefs>
     <ds:schemaRef ds:uri="http://schemas.microsoft.com/office/2006/metadata/contentType"/>
@@ -2615,4 +2812,15 @@
     <ds:schemaRef ds:uri="http://schemas.microsoft.com/internal/obd"/>
   </ds:schemaRefs>
 </ds:datastoreItem>
+</file>
+
+<file path=customXml/itemProps3.xml><?xml version="1.0" encoding="utf-8"?>
+<ds:datastoreItem xmlns:ds="http://schemas.openxmlformats.org/officeDocument/2006/customXml" ds:itemID="{F93415F2-B9DC-4DB4-B207-B695D2855657}">
+  <ds:schemaRefs>
+    <ds:schemaRef ds:uri="http://schemas.microsoft.com/office/2006/metadata/properties"/>
+    <ds:schemaRef ds:uri="http://schemas.microsoft.com/office/infopath/2007/PartnerControls"/>
+    <ds:schemaRef ds:uri="8afaa137-8a18-4908-97f4-35fc924e5a91"/>
+    <ds:schemaRef ds:uri="3b60234b-33e6-42ae-ae88-ba7d4a3eedfd"/>
+  </ds:schemaRefs>
+</ds:datastoreItem>
 </file>
</xml_diff>